<commit_message>
forgot to add length calc to 2
</commit_message>
<xml_diff>
--- a/1/theory.docx
+++ b/1/theory.docx
@@ -128,6 +128,188 @@
     <w:p>
       <w:pPr>
         <w:rPr>
+          <w:lang w:val="en-US"/>
+        </w:rPr>
+      </w:pPr>
+    </w:p>
+    <w:p>
+      <w:pPr>
+        <w:pStyle w:val="HTMLVorformatiert"/>
+        <w:shd w:val="clear" w:color="auto" w:fill="2B2B2B"/>
+        <w:rPr>
+          <w:color w:val="A9B7C6"/>
+          <w:lang w:val="en-US"/>
+        </w:rPr>
+      </w:pPr>
+      <w:r>
+        <w:rPr>
+          <w:color w:val="A9B7C6"/>
+          <w:lang w:val="en-US"/>
+        </w:rPr>
+        <w:t xml:space="preserve">//l has to be calculated this way and is passed to </w:t>
+      </w:r>
+      <w:proofErr w:type="spellStart"/>
+      <w:r>
+        <w:rPr>
+          <w:color w:val="A9B7C6"/>
+          <w:lang w:val="en-US"/>
+        </w:rPr>
+        <w:t>setValueAt</w:t>
+      </w:r>
+      <w:proofErr w:type="spellEnd"/>
+    </w:p>
+    <w:p>
+      <w:pPr>
+        <w:shd w:val="clear" w:color="auto" w:fill="2B2B2B"/>
+        <w:tabs>
+          <w:tab w:val="left" w:pos="916"/>
+          <w:tab w:val="left" w:pos="1832"/>
+          <w:tab w:val="left" w:pos="2748"/>
+          <w:tab w:val="left" w:pos="3664"/>
+          <w:tab w:val="left" w:pos="4580"/>
+          <w:tab w:val="left" w:pos="5496"/>
+          <w:tab w:val="left" w:pos="6412"/>
+          <w:tab w:val="left" w:pos="7328"/>
+          <w:tab w:val="left" w:pos="8244"/>
+          <w:tab w:val="left" w:pos="9160"/>
+          <w:tab w:val="left" w:pos="10076"/>
+          <w:tab w:val="left" w:pos="10992"/>
+          <w:tab w:val="left" w:pos="11908"/>
+          <w:tab w:val="left" w:pos="12824"/>
+          <w:tab w:val="left" w:pos="13740"/>
+          <w:tab w:val="left" w:pos="14656"/>
+        </w:tabs>
+        <w:rPr>
+          <w:rFonts w:ascii="Courier New" w:eastAsia="Times New Roman" w:hAnsi="Courier New" w:cs="Courier New"/>
+          <w:color w:val="A9B7C6"/>
+          <w:sz w:val="20"/>
+          <w:szCs w:val="20"/>
+          <w:lang w:val="en-US" w:eastAsia="de-DE"/>
+        </w:rPr>
+      </w:pPr>
+      <w:r>
+        <w:rPr>
+          <w:rFonts w:ascii="Courier New" w:eastAsia="Times New Roman" w:hAnsi="Courier New" w:cs="Courier New"/>
+          <w:color w:val="CC7832"/>
+          <w:sz w:val="20"/>
+          <w:szCs w:val="20"/>
+          <w:lang w:val="en-US" w:eastAsia="de-DE"/>
+        </w:rPr>
+        <w:t xml:space="preserve">int </w:t>
+      </w:r>
+      <w:r>
+        <w:rPr>
+          <w:rFonts w:ascii="Courier New" w:eastAsia="Times New Roman" w:hAnsi="Courier New" w:cs="Courier New"/>
+          <w:color w:val="A9B7C6"/>
+          <w:sz w:val="20"/>
+          <w:szCs w:val="20"/>
+          <w:lang w:val="en-US" w:eastAsia="de-DE"/>
+        </w:rPr>
+        <w:t xml:space="preserve">l = </w:t>
+      </w:r>
+      <w:proofErr w:type="spellStart"/>
+      <w:r>
+        <w:rPr>
+          <w:rFonts w:ascii="Courier New" w:eastAsia="Times New Roman" w:hAnsi="Courier New" w:cs="Courier New"/>
+          <w:color w:val="CC7832"/>
+          <w:sz w:val="20"/>
+          <w:szCs w:val="20"/>
+          <w:lang w:val="en-US" w:eastAsia="de-DE"/>
+        </w:rPr>
+        <w:t>sizeof</w:t>
+      </w:r>
+      <w:proofErr w:type="spellEnd"/>
+      <w:r>
+        <w:rPr>
+          <w:rFonts w:ascii="Courier New" w:eastAsia="Times New Roman" w:hAnsi="Courier New" w:cs="Courier New"/>
+          <w:color w:val="CC7832"/>
+          <w:sz w:val="20"/>
+          <w:szCs w:val="20"/>
+          <w:lang w:val="en-US" w:eastAsia="de-DE"/>
+        </w:rPr>
+        <w:t xml:space="preserve"> </w:t>
+      </w:r>
+      <w:r>
+        <w:rPr>
+          <w:rFonts w:ascii="Courier New" w:eastAsia="Times New Roman" w:hAnsi="Courier New" w:cs="Courier New"/>
+          <w:color w:val="A9B7C6"/>
+          <w:sz w:val="20"/>
+          <w:szCs w:val="20"/>
+          <w:lang w:val="en-US" w:eastAsia="de-DE"/>
+        </w:rPr>
+        <w:t xml:space="preserve">(numbers) / </w:t>
+      </w:r>
+      <w:proofErr w:type="spellStart"/>
+      <w:r>
+        <w:rPr>
+          <w:rFonts w:ascii="Courier New" w:eastAsia="Times New Roman" w:hAnsi="Courier New" w:cs="Courier New"/>
+          <w:color w:val="CC7832"/>
+          <w:sz w:val="20"/>
+          <w:szCs w:val="20"/>
+          <w:lang w:val="en-US" w:eastAsia="de-DE"/>
+        </w:rPr>
+        <w:t>sizeof</w:t>
+      </w:r>
+      <w:proofErr w:type="spellEnd"/>
+      <w:r>
+        <w:rPr>
+          <w:rFonts w:ascii="Courier New" w:eastAsia="Times New Roman" w:hAnsi="Courier New" w:cs="Courier New"/>
+          <w:color w:val="CC7832"/>
+          <w:sz w:val="20"/>
+          <w:szCs w:val="20"/>
+          <w:lang w:val="en-US" w:eastAsia="de-DE"/>
+        </w:rPr>
+        <w:t xml:space="preserve"> </w:t>
+      </w:r>
+      <w:r>
+        <w:rPr>
+          <w:rFonts w:ascii="Courier New" w:eastAsia="Times New Roman" w:hAnsi="Courier New" w:cs="Courier New"/>
+          <w:color w:val="A9B7C6"/>
+          <w:sz w:val="20"/>
+          <w:szCs w:val="20"/>
+          <w:lang w:val="en-US" w:eastAsia="de-DE"/>
+        </w:rPr>
+        <w:t>(</w:t>
+      </w:r>
+      <w:proofErr w:type="gramStart"/>
+      <w:r>
+        <w:rPr>
+          <w:rFonts w:ascii="Courier New" w:eastAsia="Times New Roman" w:hAnsi="Courier New" w:cs="Courier New"/>
+          <w:color w:val="CC7832"/>
+          <w:sz w:val="20"/>
+          <w:szCs w:val="20"/>
+          <w:lang w:val="en-US" w:eastAsia="de-DE"/>
+        </w:rPr>
+        <w:t xml:space="preserve">double </w:t>
+      </w:r>
+      <w:r>
+        <w:rPr>
+          <w:rFonts w:ascii="Courier New" w:eastAsia="Times New Roman" w:hAnsi="Courier New" w:cs="Courier New"/>
+          <w:color w:val="A9B7C6"/>
+          <w:sz w:val="20"/>
+          <w:szCs w:val="20"/>
+          <w:lang w:val="en-US" w:eastAsia="de-DE"/>
+        </w:rPr>
+        <w:t>)</w:t>
+      </w:r>
+      <w:proofErr w:type="gramEnd"/>
+      <w:r>
+        <w:rPr>
+          <w:rFonts w:ascii="Courier New" w:eastAsia="Times New Roman" w:hAnsi="Courier New" w:cs="Courier New"/>
+          <w:color w:val="CC7832"/>
+          <w:sz w:val="20"/>
+          <w:szCs w:val="20"/>
+          <w:lang w:val="en-US" w:eastAsia="de-DE"/>
+        </w:rPr>
+        <w:t>;</w:t>
+      </w:r>
+    </w:p>
+    <w:p>
+      <w:pPr>
+        <w:pStyle w:val="HTMLVorformatiert"/>
+        <w:shd w:val="clear" w:color="auto" w:fill="2B2B2B"/>
+        <w:rPr>
+          <w:color w:val="A9B7C6"/>
           <w:lang w:val="en-US"/>
         </w:rPr>
       </w:pPr>
@@ -3985,16 +4167,29 @@
         </w:rPr>
         <w:t xml:space="preserve">#define </w:t>
       </w:r>
-      <w:r>
-        <w:rPr>
-          <w:rFonts w:ascii="Courier New" w:eastAsia="Times New Roman" w:hAnsi="Courier New" w:cs="Courier New"/>
-          <w:color w:val="A9B7C6"/>
-          <w:sz w:val="20"/>
-          <w:szCs w:val="20"/>
-          <w:lang w:val="en-US" w:eastAsia="de-DE"/>
-        </w:rPr>
-        <w:t xml:space="preserve">callA </w:t>
-      </w:r>
+      <w:proofErr w:type="spellStart"/>
+      <w:r>
+        <w:rPr>
+          <w:rFonts w:ascii="Courier New" w:eastAsia="Times New Roman" w:hAnsi="Courier New" w:cs="Courier New"/>
+          <w:color w:val="A9B7C6"/>
+          <w:sz w:val="20"/>
+          <w:szCs w:val="20"/>
+          <w:lang w:val="en-US" w:eastAsia="de-DE"/>
+        </w:rPr>
+        <w:t>callA</w:t>
+      </w:r>
+      <w:proofErr w:type="spellEnd"/>
+      <w:r>
+        <w:rPr>
+          <w:rFonts w:ascii="Courier New" w:eastAsia="Times New Roman" w:hAnsi="Courier New" w:cs="Courier New"/>
+          <w:color w:val="A9B7C6"/>
+          <w:sz w:val="20"/>
+          <w:szCs w:val="20"/>
+          <w:lang w:val="en-US" w:eastAsia="de-DE"/>
+        </w:rPr>
+        <w:t xml:space="preserve"> </w:t>
+      </w:r>
+      <w:proofErr w:type="spellStart"/>
       <w:proofErr w:type="gramStart"/>
       <w:r>
         <w:rPr>
@@ -4004,7 +4199,18 @@
           <w:szCs w:val="20"/>
           <w:lang w:val="en-US" w:eastAsia="de-DE"/>
         </w:rPr>
-        <w:t>callB(</w:t>
+        <w:t>callB</w:t>
+      </w:r>
+      <w:proofErr w:type="spellEnd"/>
+      <w:r>
+        <w:rPr>
+          <w:rFonts w:ascii="Courier New" w:eastAsia="Times New Roman" w:hAnsi="Courier New" w:cs="Courier New"/>
+          <w:color w:val="A9B7C6"/>
+          <w:sz w:val="20"/>
+          <w:szCs w:val="20"/>
+          <w:lang w:val="en-US" w:eastAsia="de-DE"/>
+        </w:rPr>
+        <w:t>(</w:t>
       </w:r>
       <w:proofErr w:type="gramEnd"/>
       <w:r>
@@ -4132,6 +4338,7 @@
         </w:rPr>
         <w:t xml:space="preserve">void </w:t>
       </w:r>
+      <w:proofErr w:type="spellStart"/>
       <w:proofErr w:type="gramStart"/>
       <w:r>
         <w:rPr>
@@ -4143,6 +4350,7 @@
         </w:rPr>
         <w:t>callB</w:t>
       </w:r>
+      <w:proofErr w:type="spellEnd"/>
       <w:r>
         <w:rPr>
           <w:rFonts w:ascii="Courier New" w:eastAsia="Times New Roman" w:hAnsi="Courier New" w:cs="Courier New"/>
@@ -4206,15 +4414,27 @@
         <w:br/>
         <w:t xml:space="preserve">    </w:t>
       </w:r>
-      <w:r>
-        <w:rPr>
-          <w:rFonts w:ascii="Courier New" w:eastAsia="Times New Roman" w:hAnsi="Courier New" w:cs="Courier New"/>
-          <w:color w:val="A9B7C6"/>
-          <w:sz w:val="20"/>
-          <w:szCs w:val="20"/>
-          <w:lang w:val="en-US" w:eastAsia="de-DE"/>
-        </w:rPr>
-        <w:t>printf(</w:t>
+      <w:proofErr w:type="spellStart"/>
+      <w:r>
+        <w:rPr>
+          <w:rFonts w:ascii="Courier New" w:eastAsia="Times New Roman" w:hAnsi="Courier New" w:cs="Courier New"/>
+          <w:color w:val="A9B7C6"/>
+          <w:sz w:val="20"/>
+          <w:szCs w:val="20"/>
+          <w:lang w:val="en-US" w:eastAsia="de-DE"/>
+        </w:rPr>
+        <w:t>printf</w:t>
+      </w:r>
+      <w:proofErr w:type="spellEnd"/>
+      <w:r>
+        <w:rPr>
+          <w:rFonts w:ascii="Courier New" w:eastAsia="Times New Roman" w:hAnsi="Courier New" w:cs="Courier New"/>
+          <w:color w:val="A9B7C6"/>
+          <w:sz w:val="20"/>
+          <w:szCs w:val="20"/>
+          <w:lang w:val="en-US" w:eastAsia="de-DE"/>
+        </w:rPr>
+        <w:t>(</w:t>
       </w:r>
       <w:r>
         <w:rPr>
@@ -4224,8 +4444,20 @@
           <w:szCs w:val="20"/>
           <w:lang w:val="en-US" w:eastAsia="de-DE"/>
         </w:rPr>
-        <w:t>"%i</w:t>
-      </w:r>
+        <w:t>"%</w:t>
+      </w:r>
+      <w:proofErr w:type="spellStart"/>
+      <w:r>
+        <w:rPr>
+          <w:rFonts w:ascii="Courier New" w:eastAsia="Times New Roman" w:hAnsi="Courier New" w:cs="Courier New"/>
+          <w:color w:val="6A8759"/>
+          <w:sz w:val="20"/>
+          <w:szCs w:val="20"/>
+          <w:lang w:val="en-US" w:eastAsia="de-DE"/>
+        </w:rPr>
+        <w:t>i</w:t>
+      </w:r>
+      <w:proofErr w:type="spellEnd"/>
       <w:r>
         <w:rPr>
           <w:rFonts w:ascii="Courier New" w:eastAsia="Times New Roman" w:hAnsi="Courier New" w:cs="Courier New"/>
@@ -4386,6 +4618,7 @@
         </w:rPr>
         <w:t xml:space="preserve">int </w:t>
       </w:r>
+      <w:proofErr w:type="spellStart"/>
       <w:r>
         <w:rPr>
           <w:rFonts w:ascii="Courier New" w:eastAsia="Times New Roman" w:hAnsi="Courier New" w:cs="Courier New"/>
@@ -4396,6 +4629,7 @@
         </w:rPr>
         <w:t>argc</w:t>
       </w:r>
+      <w:proofErr w:type="spellEnd"/>
       <w:r>
         <w:rPr>
           <w:rFonts w:ascii="Courier New" w:eastAsia="Times New Roman" w:hAnsi="Courier New" w:cs="Courier New"/>
@@ -4414,7 +4648,29 @@
           <w:szCs w:val="20"/>
           <w:lang w:val="en-US" w:eastAsia="de-DE"/>
         </w:rPr>
-        <w:t>* argv[]) {</w:t>
+        <w:t xml:space="preserve">* </w:t>
+      </w:r>
+      <w:proofErr w:type="spellStart"/>
+      <w:r>
+        <w:rPr>
+          <w:rFonts w:ascii="Courier New" w:eastAsia="Times New Roman" w:hAnsi="Courier New" w:cs="Courier New"/>
+          <w:color w:val="A9B7C6"/>
+          <w:sz w:val="20"/>
+          <w:szCs w:val="20"/>
+          <w:lang w:val="en-US" w:eastAsia="de-DE"/>
+        </w:rPr>
+        <w:t>argv</w:t>
+      </w:r>
+      <w:proofErr w:type="spellEnd"/>
+      <w:r>
+        <w:rPr>
+          <w:rFonts w:ascii="Courier New" w:eastAsia="Times New Roman" w:hAnsi="Courier New" w:cs="Courier New"/>
+          <w:color w:val="A9B7C6"/>
+          <w:sz w:val="20"/>
+          <w:szCs w:val="20"/>
+          <w:lang w:val="en-US" w:eastAsia="de-DE"/>
+        </w:rPr>
+        <w:t>[]) {</w:t>
       </w:r>
       <w:r>
         <w:rPr>
@@ -4435,7 +4691,29 @@
           <w:szCs w:val="20"/>
           <w:lang w:val="en-US" w:eastAsia="de-DE"/>
         </w:rPr>
-        <w:t>// this calls is substituted for callB(5)</w:t>
+        <w:t xml:space="preserve">// this calls is substituted for </w:t>
+      </w:r>
+      <w:proofErr w:type="spellStart"/>
+      <w:r>
+        <w:rPr>
+          <w:rFonts w:ascii="Courier New" w:eastAsia="Times New Roman" w:hAnsi="Courier New" w:cs="Courier New"/>
+          <w:color w:val="808080"/>
+          <w:sz w:val="20"/>
+          <w:szCs w:val="20"/>
+          <w:lang w:val="en-US" w:eastAsia="de-DE"/>
+        </w:rPr>
+        <w:t>callB</w:t>
+      </w:r>
+      <w:proofErr w:type="spellEnd"/>
+      <w:r>
+        <w:rPr>
+          <w:rFonts w:ascii="Courier New" w:eastAsia="Times New Roman" w:hAnsi="Courier New" w:cs="Courier New"/>
+          <w:color w:val="808080"/>
+          <w:sz w:val="20"/>
+          <w:szCs w:val="20"/>
+          <w:lang w:val="en-US" w:eastAsia="de-DE"/>
+        </w:rPr>
+        <w:t>(5)</w:t>
       </w:r>
       <w:r>
         <w:rPr>
@@ -4448,6 +4726,7 @@
         <w:br/>
         <w:t xml:space="preserve">    </w:t>
       </w:r>
+      <w:proofErr w:type="spellStart"/>
       <w:r>
         <w:rPr>
           <w:rFonts w:ascii="Courier New" w:eastAsia="Times New Roman" w:hAnsi="Courier New" w:cs="Courier New"/>
@@ -4458,6 +4737,7 @@
         </w:rPr>
         <w:t>callA</w:t>
       </w:r>
+      <w:proofErr w:type="spellEnd"/>
       <w:r>
         <w:rPr>
           <w:rFonts w:ascii="Courier New" w:eastAsia="Times New Roman" w:hAnsi="Courier New" w:cs="Courier New"/>
@@ -4508,12 +4788,7 @@
       </w:pPr>
     </w:p>
     <w:sectPr>
-      <w:headerReference w:type="even" r:id="rId6"/>
-      <w:headerReference w:type="default" r:id="rId7"/>
-      <w:footerReference w:type="even" r:id="rId8"/>
-      <w:footerReference w:type="default" r:id="rId9"/>
-      <w:headerReference w:type="first" r:id="rId10"/>
-      <w:footerReference w:type="first" r:id="rId11"/>
+      <w:headerReference w:type="default" r:id="rId6"/>
       <w:pgSz w:w="11906" w:h="16838"/>
       <w:pgMar w:top="1417" w:right="1417" w:bottom="1134" w:left="1417" w:header="708" w:footer="708" w:gutter="0"/>
       <w:cols w:space="708"/>
@@ -4542,36 +4817,6 @@
 </w:endnotes>
 </file>
 
-<file path=word/footer1.xml><?xml version="1.0" encoding="utf-8"?>
-<w:ftr xmlns:wpc="http://schemas.microsoft.com/office/word/2010/wordprocessingCanvas" xmlns:cx="http://schemas.microsoft.com/office/drawing/2014/chartex" xmlns:cx1="http://schemas.microsoft.com/office/drawing/2015/9/8/chartex" xmlns:cx2="http://schemas.microsoft.com/office/drawing/2015/10/21/chartex" xmlns:cx3="http://schemas.microsoft.com/office/drawing/2016/5/9/chartex" xmlns:cx4="http://schemas.microsoft.com/office/drawing/2016/5/10/chartex" xmlns:cx5="http://schemas.microsoft.com/office/drawing/2016/5/11/chartex" xmlns:cx6="http://schemas.microsoft.com/office/drawing/2016/5/12/chartex" xmlns:cx7="http://schemas.microsoft.com/office/drawing/2016/5/13/chartex" xmlns:cx8="http://schemas.microsoft.com/office/drawing/2016/5/14/chartex" xmlns:mc="http://schemas.openxmlformats.org/markup-compatibility/2006" xmlns:aink="http://schemas.microsoft.com/office/drawing/2016/ink" xmlns:am3d="http://schemas.microsoft.com/office/drawing/2017/model3d" xmlns:o="urn:schemas-microsoft-com:office:office" xmlns:r="http://schemas.openxmlformats.org/officeDocument/2006/relationships" xmlns:m="http://schemas.openxmlformats.org/officeDocument/2006/math" xmlns:v="urn:schemas-microsoft-com:vml" xmlns:wp14="http://schemas.microsoft.com/office/word/2010/wordprocessingDrawing" xmlns:wp="http://schemas.openxmlformats.org/drawingml/2006/wordprocessingDrawing" xmlns:w10="urn:schemas-microsoft-com:office:word" xmlns:w="http://schemas.openxmlformats.org/wordprocessingml/2006/main" xmlns:w14="http://schemas.microsoft.com/office/word/2010/wordml" xmlns:w15="http://schemas.microsoft.com/office/word/2012/wordml" xmlns:w16cex="http://schemas.microsoft.com/office/word/2018/wordml/cex" xmlns:w16cid="http://schemas.microsoft.com/office/word/2016/wordml/cid" xmlns:w16="http://schemas.microsoft.com/office/word/2018/wordml" xmlns:w16sdtdh="http://schemas.microsoft.com/office/word/2020/wordml/sdtdatahash" xmlns:w16se="http://schemas.microsoft.com/office/word/2015/wordml/symex" xmlns:wpg="http://schemas.microsoft.com/office/word/2010/wordprocessingGroup" xmlns:wpi="http://schemas.microsoft.com/office/word/2010/wordprocessingInk" xmlns:wne="http://schemas.microsoft.com/office/word/2006/wordml" xmlns:wps="http://schemas.microsoft.com/office/word/2010/wordprocessingShape" mc:Ignorable="w14 w15 w16se w16cid w16 w16cex w16sdtdh wp14">
-  <w:p>
-    <w:pPr>
-      <w:pStyle w:val="Fuzeile"/>
-    </w:pPr>
-  </w:p>
-</w:ftr>
-</file>
-
-<file path=word/footer2.xml><?xml version="1.0" encoding="utf-8"?>
-<w:ftr xmlns:wpc="http://schemas.microsoft.com/office/word/2010/wordprocessingCanvas" xmlns:cx="http://schemas.microsoft.com/office/drawing/2014/chartex" xmlns:cx1="http://schemas.microsoft.com/office/drawing/2015/9/8/chartex" xmlns:cx2="http://schemas.microsoft.com/office/drawing/2015/10/21/chartex" xmlns:cx3="http://schemas.microsoft.com/office/drawing/2016/5/9/chartex" xmlns:cx4="http://schemas.microsoft.com/office/drawing/2016/5/10/chartex" xmlns:cx5="http://schemas.microsoft.com/office/drawing/2016/5/11/chartex" xmlns:cx6="http://schemas.microsoft.com/office/drawing/2016/5/12/chartex" xmlns:cx7="http://schemas.microsoft.com/office/drawing/2016/5/13/chartex" xmlns:cx8="http://schemas.microsoft.com/office/drawing/2016/5/14/chartex" xmlns:mc="http://schemas.openxmlformats.org/markup-compatibility/2006" xmlns:aink="http://schemas.microsoft.com/office/drawing/2016/ink" xmlns:am3d="http://schemas.microsoft.com/office/drawing/2017/model3d" xmlns:o="urn:schemas-microsoft-com:office:office" xmlns:r="http://schemas.openxmlformats.org/officeDocument/2006/relationships" xmlns:m="http://schemas.openxmlformats.org/officeDocument/2006/math" xmlns:v="urn:schemas-microsoft-com:vml" xmlns:wp14="http://schemas.microsoft.com/office/word/2010/wordprocessingDrawing" xmlns:wp="http://schemas.openxmlformats.org/drawingml/2006/wordprocessingDrawing" xmlns:w10="urn:schemas-microsoft-com:office:word" xmlns:w="http://schemas.openxmlformats.org/wordprocessingml/2006/main" xmlns:w14="http://schemas.microsoft.com/office/word/2010/wordml" xmlns:w15="http://schemas.microsoft.com/office/word/2012/wordml" xmlns:w16cex="http://schemas.microsoft.com/office/word/2018/wordml/cex" xmlns:w16cid="http://schemas.microsoft.com/office/word/2016/wordml/cid" xmlns:w16="http://schemas.microsoft.com/office/word/2018/wordml" xmlns:w16sdtdh="http://schemas.microsoft.com/office/word/2020/wordml/sdtdatahash" xmlns:w16se="http://schemas.microsoft.com/office/word/2015/wordml/symex" xmlns:wpg="http://schemas.microsoft.com/office/word/2010/wordprocessingGroup" xmlns:wpi="http://schemas.microsoft.com/office/word/2010/wordprocessingInk" xmlns:wne="http://schemas.microsoft.com/office/word/2006/wordml" xmlns:wps="http://schemas.microsoft.com/office/word/2010/wordprocessingShape" mc:Ignorable="w14 w15 w16se w16cid w16 w16cex w16sdtdh wp14">
-  <w:p>
-    <w:pPr>
-      <w:pStyle w:val="Fuzeile"/>
-    </w:pPr>
-  </w:p>
-</w:ftr>
-</file>
-
-<file path=word/footer3.xml><?xml version="1.0" encoding="utf-8"?>
-<w:ftr xmlns:wpc="http://schemas.microsoft.com/office/word/2010/wordprocessingCanvas" xmlns:cx="http://schemas.microsoft.com/office/drawing/2014/chartex" xmlns:cx1="http://schemas.microsoft.com/office/drawing/2015/9/8/chartex" xmlns:cx2="http://schemas.microsoft.com/office/drawing/2015/10/21/chartex" xmlns:cx3="http://schemas.microsoft.com/office/drawing/2016/5/9/chartex" xmlns:cx4="http://schemas.microsoft.com/office/drawing/2016/5/10/chartex" xmlns:cx5="http://schemas.microsoft.com/office/drawing/2016/5/11/chartex" xmlns:cx6="http://schemas.microsoft.com/office/drawing/2016/5/12/chartex" xmlns:cx7="http://schemas.microsoft.com/office/drawing/2016/5/13/chartex" xmlns:cx8="http://schemas.microsoft.com/office/drawing/2016/5/14/chartex" xmlns:mc="http://schemas.openxmlformats.org/markup-compatibility/2006" xmlns:aink="http://schemas.microsoft.com/office/drawing/2016/ink" xmlns:am3d="http://schemas.microsoft.com/office/drawing/2017/model3d" xmlns:o="urn:schemas-microsoft-com:office:office" xmlns:r="http://schemas.openxmlformats.org/officeDocument/2006/relationships" xmlns:m="http://schemas.openxmlformats.org/officeDocument/2006/math" xmlns:v="urn:schemas-microsoft-com:vml" xmlns:wp14="http://schemas.microsoft.com/office/word/2010/wordprocessingDrawing" xmlns:wp="http://schemas.openxmlformats.org/drawingml/2006/wordprocessingDrawing" xmlns:w10="urn:schemas-microsoft-com:office:word" xmlns:w="http://schemas.openxmlformats.org/wordprocessingml/2006/main" xmlns:w14="http://schemas.microsoft.com/office/word/2010/wordml" xmlns:w15="http://schemas.microsoft.com/office/word/2012/wordml" xmlns:w16cex="http://schemas.microsoft.com/office/word/2018/wordml/cex" xmlns:w16cid="http://schemas.microsoft.com/office/word/2016/wordml/cid" xmlns:w16="http://schemas.microsoft.com/office/word/2018/wordml" xmlns:w16sdtdh="http://schemas.microsoft.com/office/word/2020/wordml/sdtdatahash" xmlns:w16se="http://schemas.microsoft.com/office/word/2015/wordml/symex" xmlns:wpg="http://schemas.microsoft.com/office/word/2010/wordprocessingGroup" xmlns:wpi="http://schemas.microsoft.com/office/word/2010/wordprocessingInk" xmlns:wne="http://schemas.microsoft.com/office/word/2006/wordml" xmlns:wps="http://schemas.microsoft.com/office/word/2010/wordprocessingShape" mc:Ignorable="w14 w15 w16se w16cid w16 w16cex w16sdtdh wp14">
-  <w:p>
-    <w:pPr>
-      <w:pStyle w:val="Fuzeile"/>
-    </w:pPr>
-  </w:p>
-</w:ftr>
-</file>
-
 <file path=word/footnotes.xml><?xml version="1.0" encoding="utf-8"?>
 <w:footnotes xmlns:wpc="http://schemas.microsoft.com/office/word/2010/wordprocessingCanvas" xmlns:cx="http://schemas.microsoft.com/office/drawing/2014/chartex" xmlns:cx1="http://schemas.microsoft.com/office/drawing/2015/9/8/chartex" xmlns:cx2="http://schemas.microsoft.com/office/drawing/2015/10/21/chartex" xmlns:cx3="http://schemas.microsoft.com/office/drawing/2016/5/9/chartex" xmlns:cx4="http://schemas.microsoft.com/office/drawing/2016/5/10/chartex" xmlns:cx5="http://schemas.microsoft.com/office/drawing/2016/5/11/chartex" xmlns:cx6="http://schemas.microsoft.com/office/drawing/2016/5/12/chartex" xmlns:cx7="http://schemas.microsoft.com/office/drawing/2016/5/13/chartex" xmlns:cx8="http://schemas.microsoft.com/office/drawing/2016/5/14/chartex" xmlns:mc="http://schemas.openxmlformats.org/markup-compatibility/2006" xmlns:aink="http://schemas.microsoft.com/office/drawing/2016/ink" xmlns:am3d="http://schemas.microsoft.com/office/drawing/2017/model3d" xmlns:o="urn:schemas-microsoft-com:office:office" xmlns:r="http://schemas.openxmlformats.org/officeDocument/2006/relationships" xmlns:m="http://schemas.openxmlformats.org/officeDocument/2006/math" xmlns:v="urn:schemas-microsoft-com:vml" xmlns:wp14="http://schemas.microsoft.com/office/word/2010/wordprocessingDrawing" xmlns:wp="http://schemas.openxmlformats.org/drawingml/2006/wordprocessingDrawing" xmlns:w10="urn:schemas-microsoft-com:office:word" xmlns:w="http://schemas.openxmlformats.org/wordprocessingml/2006/main" xmlns:w14="http://schemas.microsoft.com/office/word/2010/wordml" xmlns:w15="http://schemas.microsoft.com/office/word/2012/wordml" xmlns:w16cex="http://schemas.microsoft.com/office/word/2018/wordml/cex" xmlns:w16cid="http://schemas.microsoft.com/office/word/2016/wordml/cid" xmlns:w16="http://schemas.microsoft.com/office/word/2018/wordml" xmlns:w16sdtdh="http://schemas.microsoft.com/office/word/2020/wordml/sdtdatahash" xmlns:w16se="http://schemas.microsoft.com/office/word/2015/wordml/symex" xmlns:wpg="http://schemas.microsoft.com/office/word/2010/wordprocessingGroup" xmlns:wpi="http://schemas.microsoft.com/office/word/2010/wordprocessingInk" xmlns:wne="http://schemas.microsoft.com/office/word/2006/wordml" xmlns:wps="http://schemas.microsoft.com/office/word/2010/wordprocessingShape" mc:Ignorable="w14 w15 w16se w16cid w16 w16cex w16sdtdh wp14">
   <w:footnote w:type="separator" w:id="-1">
@@ -4592,16 +4837,6 @@
 </file>
 
 <file path=word/header1.xml><?xml version="1.0" encoding="utf-8"?>
-<w:hdr xmlns:wpc="http://schemas.microsoft.com/office/word/2010/wordprocessingCanvas" xmlns:cx="http://schemas.microsoft.com/office/drawing/2014/chartex" xmlns:cx1="http://schemas.microsoft.com/office/drawing/2015/9/8/chartex" xmlns:cx2="http://schemas.microsoft.com/office/drawing/2015/10/21/chartex" xmlns:cx3="http://schemas.microsoft.com/office/drawing/2016/5/9/chartex" xmlns:cx4="http://schemas.microsoft.com/office/drawing/2016/5/10/chartex" xmlns:cx5="http://schemas.microsoft.com/office/drawing/2016/5/11/chartex" xmlns:cx6="http://schemas.microsoft.com/office/drawing/2016/5/12/chartex" xmlns:cx7="http://schemas.microsoft.com/office/drawing/2016/5/13/chartex" xmlns:cx8="http://schemas.microsoft.com/office/drawing/2016/5/14/chartex" xmlns:mc="http://schemas.openxmlformats.org/markup-compatibility/2006" xmlns:aink="http://schemas.microsoft.com/office/drawing/2016/ink" xmlns:am3d="http://schemas.microsoft.com/office/drawing/2017/model3d" xmlns:o="urn:schemas-microsoft-com:office:office" xmlns:r="http://schemas.openxmlformats.org/officeDocument/2006/relationships" xmlns:m="http://schemas.openxmlformats.org/officeDocument/2006/math" xmlns:v="urn:schemas-microsoft-com:vml" xmlns:wp14="http://schemas.microsoft.com/office/word/2010/wordprocessingDrawing" xmlns:wp="http://schemas.openxmlformats.org/drawingml/2006/wordprocessingDrawing" xmlns:w10="urn:schemas-microsoft-com:office:word" xmlns:w="http://schemas.openxmlformats.org/wordprocessingml/2006/main" xmlns:w14="http://schemas.microsoft.com/office/word/2010/wordml" xmlns:w15="http://schemas.microsoft.com/office/word/2012/wordml" xmlns:w16cex="http://schemas.microsoft.com/office/word/2018/wordml/cex" xmlns:w16cid="http://schemas.microsoft.com/office/word/2016/wordml/cid" xmlns:w16="http://schemas.microsoft.com/office/word/2018/wordml" xmlns:w16sdtdh="http://schemas.microsoft.com/office/word/2020/wordml/sdtdatahash" xmlns:w16se="http://schemas.microsoft.com/office/word/2015/wordml/symex" xmlns:wpg="http://schemas.microsoft.com/office/word/2010/wordprocessingGroup" xmlns:wpi="http://schemas.microsoft.com/office/word/2010/wordprocessingInk" xmlns:wne="http://schemas.microsoft.com/office/word/2006/wordml" xmlns:wps="http://schemas.microsoft.com/office/word/2010/wordprocessingShape" mc:Ignorable="w14 w15 w16se w16cid w16 w16cex w16sdtdh wp14">
-  <w:p>
-    <w:pPr>
-      <w:pStyle w:val="Kopfzeile"/>
-    </w:pPr>
-  </w:p>
-</w:hdr>
-</file>
-
-<file path=word/header2.xml><?xml version="1.0" encoding="utf-8"?>
 <w:hdr xmlns:wpc="http://schemas.microsoft.com/office/word/2010/wordprocessingCanvas" xmlns:cx="http://schemas.microsoft.com/office/drawing/2014/chartex" xmlns:cx1="http://schemas.microsoft.com/office/drawing/2015/9/8/chartex" xmlns:cx2="http://schemas.microsoft.com/office/drawing/2015/10/21/chartex" xmlns:cx3="http://schemas.microsoft.com/office/drawing/2016/5/9/chartex" xmlns:cx4="http://schemas.microsoft.com/office/drawing/2016/5/10/chartex" xmlns:cx5="http://schemas.microsoft.com/office/drawing/2016/5/11/chartex" xmlns:cx6="http://schemas.microsoft.com/office/drawing/2016/5/12/chartex" xmlns:cx7="http://schemas.microsoft.com/office/drawing/2016/5/13/chartex" xmlns:cx8="http://schemas.microsoft.com/office/drawing/2016/5/14/chartex" xmlns:mc="http://schemas.openxmlformats.org/markup-compatibility/2006" xmlns:aink="http://schemas.microsoft.com/office/drawing/2016/ink" xmlns:am3d="http://schemas.microsoft.com/office/drawing/2017/model3d" xmlns:o="urn:schemas-microsoft-com:office:office" xmlns:r="http://schemas.openxmlformats.org/officeDocument/2006/relationships" xmlns:m="http://schemas.openxmlformats.org/officeDocument/2006/math" xmlns:v="urn:schemas-microsoft-com:vml" xmlns:wp14="http://schemas.microsoft.com/office/word/2010/wordprocessingDrawing" xmlns:wp="http://schemas.openxmlformats.org/drawingml/2006/wordprocessingDrawing" xmlns:w10="urn:schemas-microsoft-com:office:word" xmlns:w="http://schemas.openxmlformats.org/wordprocessingml/2006/main" xmlns:w14="http://schemas.microsoft.com/office/word/2010/wordml" xmlns:w15="http://schemas.microsoft.com/office/word/2012/wordml" xmlns:w16cex="http://schemas.microsoft.com/office/word/2018/wordml/cex" xmlns:w16cid="http://schemas.microsoft.com/office/word/2016/wordml/cid" xmlns:w16="http://schemas.microsoft.com/office/word/2018/wordml" xmlns:w16sdtdh="http://schemas.microsoft.com/office/word/2020/wordml/sdtdatahash" xmlns:w16se="http://schemas.microsoft.com/office/word/2015/wordml/symex" xmlns:wpg="http://schemas.microsoft.com/office/word/2010/wordprocessingGroup" xmlns:wpi="http://schemas.microsoft.com/office/word/2010/wordprocessingInk" xmlns:wne="http://schemas.microsoft.com/office/word/2006/wordml" xmlns:wps="http://schemas.microsoft.com/office/word/2010/wordprocessingShape" mc:Ignorable="w14 w15 w16se w16cid w16 w16cex w16sdtdh wp14">
   <w:p>
     <w:pPr>
@@ -4652,16 +4887,6 @@
     <w:r>
       <w:tab/>
     </w:r>
-  </w:p>
-</w:hdr>
-</file>
-
-<file path=word/header3.xml><?xml version="1.0" encoding="utf-8"?>
-<w:hdr xmlns:wpc="http://schemas.microsoft.com/office/word/2010/wordprocessingCanvas" xmlns:cx="http://schemas.microsoft.com/office/drawing/2014/chartex" xmlns:cx1="http://schemas.microsoft.com/office/drawing/2015/9/8/chartex" xmlns:cx2="http://schemas.microsoft.com/office/drawing/2015/10/21/chartex" xmlns:cx3="http://schemas.microsoft.com/office/drawing/2016/5/9/chartex" xmlns:cx4="http://schemas.microsoft.com/office/drawing/2016/5/10/chartex" xmlns:cx5="http://schemas.microsoft.com/office/drawing/2016/5/11/chartex" xmlns:cx6="http://schemas.microsoft.com/office/drawing/2016/5/12/chartex" xmlns:cx7="http://schemas.microsoft.com/office/drawing/2016/5/13/chartex" xmlns:cx8="http://schemas.microsoft.com/office/drawing/2016/5/14/chartex" xmlns:mc="http://schemas.openxmlformats.org/markup-compatibility/2006" xmlns:aink="http://schemas.microsoft.com/office/drawing/2016/ink" xmlns:am3d="http://schemas.microsoft.com/office/drawing/2017/model3d" xmlns:o="urn:schemas-microsoft-com:office:office" xmlns:r="http://schemas.openxmlformats.org/officeDocument/2006/relationships" xmlns:m="http://schemas.openxmlformats.org/officeDocument/2006/math" xmlns:v="urn:schemas-microsoft-com:vml" xmlns:wp14="http://schemas.microsoft.com/office/word/2010/wordprocessingDrawing" xmlns:wp="http://schemas.openxmlformats.org/drawingml/2006/wordprocessingDrawing" xmlns:w10="urn:schemas-microsoft-com:office:word" xmlns:w="http://schemas.openxmlformats.org/wordprocessingml/2006/main" xmlns:w14="http://schemas.microsoft.com/office/word/2010/wordml" xmlns:w15="http://schemas.microsoft.com/office/word/2012/wordml" xmlns:w16cex="http://schemas.microsoft.com/office/word/2018/wordml/cex" xmlns:w16cid="http://schemas.microsoft.com/office/word/2016/wordml/cid" xmlns:w16="http://schemas.microsoft.com/office/word/2018/wordml" xmlns:w16sdtdh="http://schemas.microsoft.com/office/word/2020/wordml/sdtdatahash" xmlns:w16se="http://schemas.microsoft.com/office/word/2015/wordml/symex" xmlns:wpg="http://schemas.microsoft.com/office/word/2010/wordprocessingGroup" xmlns:wpi="http://schemas.microsoft.com/office/word/2010/wordprocessingInk" xmlns:wne="http://schemas.microsoft.com/office/word/2006/wordml" xmlns:wps="http://schemas.microsoft.com/office/word/2010/wordprocessingShape" mc:Ignorable="w14 w15 w16se w16cid w16 w16cex w16sdtdh wp14">
-  <w:p>
-    <w:pPr>
-      <w:pStyle w:val="Kopfzeile"/>
-    </w:pPr>
   </w:p>
 </w:hdr>
 </file>

</xml_diff>

<commit_message>
changed name of file for handing in
</commit_message>
<xml_diff>
--- a/1/theory.docx
+++ b/1/theory.docx
@@ -1826,7 +1826,6 @@
         <w:br/>
       </w:r>
       <w:proofErr w:type="spellStart"/>
-      <w:proofErr w:type="gramStart"/>
       <w:r>
         <w:rPr>
           <w:rFonts w:ascii="Courier New" w:eastAsia="Times New Roman" w:hAnsi="Courier New" w:cs="Courier New"/>
@@ -1848,7 +1847,6 @@
         </w:rPr>
         <w:t>(</w:t>
       </w:r>
-      <w:proofErr w:type="gramEnd"/>
       <w:r>
         <w:rPr>
           <w:rFonts w:ascii="Courier New" w:eastAsia="Times New Roman" w:hAnsi="Courier New" w:cs="Courier New"/>
@@ -4886,6 +4884,9 @@
     </w:r>
     <w:r>
       <w:tab/>
+    </w:r>
+    <w:r>
+      <w:t>EU-110063653</w:t>
     </w:r>
   </w:p>
 </w:hdr>

</xml_diff>